<commit_message>
Avance del Proyecto v02
</commit_message>
<xml_diff>
--- a/Informe de avance del Proyecto de SO.docx
+++ b/Informe de avance del Proyecto de SO.docx
@@ -833,13 +833,6 @@
           <w:szCs w:val="24"/>
         </w:rPr>
       </w:pPr>
-      <w:r>
-        <w:rPr>
-          <w:sz w:val="24"/>
-          <w:szCs w:val="24"/>
-        </w:rPr>
-        <w:t>------------</w:t>
-      </w:r>
     </w:p>
     <w:p>
       <w:pPr>
@@ -850,22 +843,33 @@
           <w:szCs w:val="24"/>
         </w:rPr>
       </w:pPr>
-    </w:p>
-    <w:p>
-      <w:pPr>
-        <w:ind w:firstLine="708"/>
-        <w:jc w:val="both"/>
-        <w:rPr>
-          <w:sz w:val="24"/>
-          <w:szCs w:val="24"/>
-        </w:rPr>
-      </w:pPr>
-      <w:r>
-        <w:rPr>
-          <w:sz w:val="24"/>
-          <w:szCs w:val="24"/>
-        </w:rPr>
-        <w:t>Para controlar el acceso, hemos integrado la funcionalidad de puertas automáticas que se abren automáticamente para los individuos reconocidos por el sistema. Los estudiantes y el personal autorizado pueden acceder al campus sin necesidad de interactuar con el personal de seguridad.</w:t>
+      <w:r>
+        <w:rPr>
+          <w:sz w:val="24"/>
+          <w:szCs w:val="24"/>
+        </w:rPr>
+        <w:t xml:space="preserve">Para controlar el acceso, hemos integrado la funcionalidad de puertas automáticas que se abren automáticamente para los </w:t>
+      </w:r>
+      <w:r>
+        <w:rPr>
+          <w:sz w:val="24"/>
+          <w:szCs w:val="24"/>
+        </w:rPr>
+        <w:t>estudiantes</w:t>
+      </w:r>
+      <w:r>
+        <w:rPr>
+          <w:sz w:val="24"/>
+          <w:szCs w:val="24"/>
+        </w:rPr>
+        <w:t>, funcionarios e invitados para que puedan ser</w:t>
+      </w:r>
+      <w:r>
+        <w:rPr>
+          <w:sz w:val="24"/>
+          <w:szCs w:val="24"/>
+        </w:rPr>
+        <w:t xml:space="preserve"> reconocidos por el sistema. Los estudiantes y el personal autorizado pueden acceder al campus sin necesidad de interactuar con el personal de seguridad.</w:t>
       </w:r>
     </w:p>
     <w:p>
@@ -1425,64 +1429,586 @@
     </w:p>
     <w:p>
       <w:pPr>
+        <w:rPr>
+          <w:sz w:val="24"/>
+          <w:szCs w:val="24"/>
+        </w:rPr>
+      </w:pPr>
+      <w:r>
+        <w:rPr>
+          <w:sz w:val="24"/>
+          <w:szCs w:val="24"/>
+        </w:rPr>
+        <w:lastRenderedPageBreak/>
+        <w:br w:type="page"/>
+      </w:r>
+    </w:p>
+    <w:p>
+      <w:pPr>
+        <w:jc w:val="both"/>
+        <w:rPr>
+          <w:rFonts w:ascii="CIDFont+F2" w:hAnsi="CIDFont+F2" w:cs="CIDFont+F2"/>
+          <w:kern w:val="0"/>
+          <w:sz w:val="20"/>
+          <w:szCs w:val="20"/>
+        </w:rPr>
+      </w:pPr>
+      <w:r>
+        <w:rPr>
+          <w:sz w:val="24"/>
+          <w:szCs w:val="24"/>
+        </w:rPr>
+        <w:lastRenderedPageBreak/>
+        <w:t xml:space="preserve">// </w:t>
+      </w:r>
+      <w:r>
+        <w:rPr>
+          <w:rFonts w:ascii="CIDFont+F2" w:hAnsi="CIDFont+F2" w:cs="CIDFont+F2"/>
+          <w:kern w:val="0"/>
+          <w:sz w:val="20"/>
+          <w:szCs w:val="20"/>
+        </w:rPr>
+        <w:t>Una identificación preliminar de los recursos y procesos involucrados en la solución.</w:t>
+      </w:r>
+    </w:p>
+    <w:p>
+      <w:pPr>
+        <w:jc w:val="both"/>
+        <w:rPr>
+          <w:sz w:val="24"/>
+          <w:szCs w:val="24"/>
+          <w:u w:val="single"/>
+        </w:rPr>
+      </w:pPr>
+      <w:r>
+        <w:rPr>
+          <w:sz w:val="24"/>
+          <w:szCs w:val="24"/>
+          <w:u w:val="single"/>
+        </w:rPr>
+        <w:t>Recursos físicos:</w:t>
+      </w:r>
+    </w:p>
+    <w:p>
+      <w:pPr>
+        <w:jc w:val="both"/>
+        <w:rPr>
+          <w:sz w:val="24"/>
+          <w:szCs w:val="24"/>
+        </w:rPr>
+      </w:pPr>
+      <w:r>
+        <w:rPr>
+          <w:sz w:val="24"/>
+          <w:szCs w:val="24"/>
+        </w:rPr>
+        <w:t xml:space="preserve">Como recursos físicos tenemos a las cámaras de seguridad en primer lugar que se necesitaran colocarlas en las entradas y las cámaras PTZ para los </w:t>
+      </w:r>
+      <w:r>
+        <w:rPr>
+          <w:sz w:val="24"/>
+          <w:szCs w:val="24"/>
+        </w:rPr>
+        <w:t>pasillos y espacios comunes.</w:t>
+      </w:r>
+      <w:r>
+        <w:rPr>
+          <w:sz w:val="24"/>
+          <w:szCs w:val="24"/>
+        </w:rPr>
+        <w:t xml:space="preserve"> </w:t>
+      </w:r>
+    </w:p>
+    <w:p>
+      <w:pPr>
+        <w:jc w:val="both"/>
+        <w:rPr>
+          <w:sz w:val="24"/>
+          <w:szCs w:val="24"/>
+        </w:rPr>
+      </w:pPr>
+      <w:r>
+        <w:rPr>
+          <w:sz w:val="24"/>
+          <w:szCs w:val="24"/>
+        </w:rPr>
+        <w:t>Para el almacenamiento de datos y el procesamiento de las imágenes necesitaremos una sala de servidores</w:t>
+      </w:r>
+      <w:r>
+        <w:rPr>
+          <w:sz w:val="24"/>
+          <w:szCs w:val="24"/>
+        </w:rPr>
+        <w:t xml:space="preserve"> con amplio espacio de almacenamiento y estaciones de trabajo, a raíz de tener este factor deberíamos contar con una sala de contingencia </w:t>
+      </w:r>
+      <w:r>
+        <w:rPr>
+          <w:sz w:val="24"/>
+          <w:szCs w:val="24"/>
+        </w:rPr>
+        <w:t>por</w:t>
+      </w:r>
+      <w:r>
+        <w:rPr>
+          <w:sz w:val="24"/>
+          <w:szCs w:val="24"/>
+        </w:rPr>
+        <w:t xml:space="preserve"> cualquier </w:t>
+      </w:r>
+      <w:r>
+        <w:rPr>
+          <w:sz w:val="24"/>
+          <w:szCs w:val="24"/>
+        </w:rPr>
+        <w:t>catástrofe</w:t>
+      </w:r>
+      <w:r>
+        <w:rPr>
+          <w:sz w:val="24"/>
+          <w:szCs w:val="24"/>
+        </w:rPr>
+        <w:t>.</w:t>
+      </w:r>
+    </w:p>
+    <w:p>
+      <w:pPr>
+        <w:jc w:val="both"/>
+        <w:rPr>
+          <w:sz w:val="24"/>
+          <w:szCs w:val="24"/>
+        </w:rPr>
+      </w:pPr>
+      <w:r>
+        <w:rPr>
+          <w:sz w:val="24"/>
+          <w:szCs w:val="24"/>
+        </w:rPr>
+        <w:t xml:space="preserve">Además del almacenamiento en la sala de </w:t>
+      </w:r>
+      <w:r>
+        <w:rPr>
+          <w:sz w:val="24"/>
+          <w:szCs w:val="24"/>
+        </w:rPr>
+        <w:t>servidores</w:t>
+      </w:r>
+      <w:r>
+        <w:rPr>
+          <w:sz w:val="24"/>
+          <w:szCs w:val="24"/>
+        </w:rPr>
+        <w:t xml:space="preserve"> y en la sala de contingencia </w:t>
+      </w:r>
+      <w:r>
+        <w:rPr>
+          <w:sz w:val="24"/>
+          <w:szCs w:val="24"/>
+        </w:rPr>
+        <w:t xml:space="preserve">el equipo de almacenamiento de coincidir con los videos </w:t>
+      </w:r>
+      <w:r>
+        <w:rPr>
+          <w:sz w:val="24"/>
+          <w:szCs w:val="24"/>
+        </w:rPr>
+        <w:t>(HVRs) que permit</w:t>
+      </w:r>
+      <w:r>
+        <w:rPr>
+          <w:sz w:val="24"/>
+          <w:szCs w:val="24"/>
+        </w:rPr>
+        <w:t>en</w:t>
+      </w:r>
+      <w:r>
+        <w:rPr>
+          <w:sz w:val="24"/>
+          <w:szCs w:val="24"/>
+        </w:rPr>
+        <w:t xml:space="preserve"> la grabación y gestión de imágenes de cámaras IP y analógicas.</w:t>
+      </w:r>
+    </w:p>
+    <w:p>
+      <w:pPr>
+        <w:jc w:val="both"/>
+        <w:rPr>
+          <w:sz w:val="24"/>
+          <w:szCs w:val="24"/>
+        </w:rPr>
+      </w:pPr>
+    </w:p>
+    <w:p>
+      <w:pPr>
+        <w:jc w:val="both"/>
+        <w:rPr>
+          <w:sz w:val="24"/>
+          <w:szCs w:val="24"/>
+          <w:u w:val="single"/>
+        </w:rPr>
+      </w:pPr>
+      <w:r>
+        <w:rPr>
+          <w:sz w:val="24"/>
+          <w:szCs w:val="24"/>
+          <w:u w:val="single"/>
+        </w:rPr>
+        <w:t>Procesos:</w:t>
+      </w:r>
+    </w:p>
+    <w:p>
+      <w:pPr>
+        <w:jc w:val="both"/>
+        <w:rPr>
+          <w:sz w:val="24"/>
+          <w:szCs w:val="24"/>
+        </w:rPr>
+      </w:pPr>
+      <w:r>
+        <w:rPr>
+          <w:sz w:val="24"/>
+          <w:szCs w:val="24"/>
+        </w:rPr>
+        <w:t>Captura de imágenes: Proceso de captura de imágenes faciales por parte de las cámaras instaladas en las entradas, pasillos y espacios comunes.</w:t>
+      </w:r>
+    </w:p>
+    <w:p>
+      <w:pPr>
+        <w:jc w:val="both"/>
+        <w:rPr>
+          <w:sz w:val="24"/>
+          <w:szCs w:val="24"/>
+        </w:rPr>
+      </w:pPr>
+      <w:r>
+        <w:rPr>
+          <w:sz w:val="24"/>
+          <w:szCs w:val="24"/>
+        </w:rPr>
+        <w:t>Procesamiento de imágenes: Análisis de las imágenes capturadas para el reconocimiento facial, que implica comparar las características faciales con una base de datos de personas autorizadas.</w:t>
+      </w:r>
+    </w:p>
+    <w:p>
+      <w:pPr>
+        <w:jc w:val="both"/>
+        <w:rPr>
+          <w:sz w:val="24"/>
+          <w:szCs w:val="24"/>
+        </w:rPr>
+      </w:pPr>
+      <w:r>
+        <w:rPr>
+          <w:sz w:val="24"/>
+          <w:szCs w:val="24"/>
+        </w:rPr>
+        <w:t>Identificación y verificación: Proceso de identificación de personas autorizadas y verificación de su acceso al edificio.</w:t>
+      </w:r>
+    </w:p>
+    <w:p>
+      <w:pPr>
+        <w:jc w:val="both"/>
+        <w:rPr>
+          <w:sz w:val="24"/>
+          <w:szCs w:val="24"/>
+        </w:rPr>
+      </w:pPr>
+      <w:r>
+        <w:rPr>
+          <w:sz w:val="24"/>
+          <w:szCs w:val="24"/>
+        </w:rPr>
+        <w:t>Monitoreo en tiempo real: Supervisión continua de las imágenes de las cámaras y las identificaciones faciales en el centro de monitoreo.</w:t>
+      </w:r>
+    </w:p>
+    <w:p>
+      <w:pPr>
+        <w:jc w:val="both"/>
+        <w:rPr>
+          <w:sz w:val="24"/>
+          <w:szCs w:val="24"/>
+        </w:rPr>
+      </w:pPr>
+      <w:r>
+        <w:rPr>
+          <w:sz w:val="24"/>
+          <w:szCs w:val="24"/>
+        </w:rPr>
+        <w:t>Almacenamiento y gestión de datos: Grabación y almacenamiento de las imágenes capturadas para su posterior revisión y análisis.</w:t>
+      </w:r>
+    </w:p>
+    <w:p>
+      <w:pPr>
+        <w:jc w:val="both"/>
+        <w:rPr>
+          <w:sz w:val="24"/>
+          <w:szCs w:val="24"/>
+        </w:rPr>
+      </w:pPr>
+      <w:r>
+        <w:rPr>
+          <w:sz w:val="24"/>
+          <w:szCs w:val="24"/>
+        </w:rPr>
+        <w:t>Respuesta a eventos: Acciones tomadas en respuesta a eventos detectados, como alertar al personal de seguridad o tomar medidas preventivas.</w:t>
+      </w:r>
+    </w:p>
+    <w:p>
+      <w:pPr>
+        <w:jc w:val="both"/>
+        <w:rPr>
+          <w:sz w:val="24"/>
+          <w:szCs w:val="24"/>
+        </w:rPr>
+      </w:pPr>
+      <w:r>
+        <w:rPr>
+          <w:sz w:val="24"/>
+          <w:szCs w:val="24"/>
+        </w:rPr>
+        <w:t>Priorización</w:t>
+      </w:r>
+      <w:r>
+        <w:rPr>
+          <w:sz w:val="24"/>
+          <w:szCs w:val="24"/>
+        </w:rPr>
+        <w:t xml:space="preserve"> de personas embarazadas </w:t>
+      </w:r>
+      <w:r>
+        <w:rPr>
+          <w:sz w:val="24"/>
+          <w:szCs w:val="24"/>
+        </w:rPr>
+        <w:t>y/o discapacidades: Acceso VIP al edificio para aquella</w:t>
+      </w:r>
+      <w:r>
+        <w:rPr>
+          <w:sz w:val="24"/>
+          <w:szCs w:val="24"/>
+        </w:rPr>
+        <w:t>s</w:t>
+      </w:r>
+      <w:r>
+        <w:rPr>
+          <w:sz w:val="24"/>
+          <w:szCs w:val="24"/>
+        </w:rPr>
+        <w:t xml:space="preserve"> personas ya registradas en la base de datos del sistema como personas </w:t>
+      </w:r>
+      <w:r>
+        <w:rPr>
+          <w:sz w:val="24"/>
+          <w:szCs w:val="24"/>
+        </w:rPr>
+        <w:t>con acceso exclusivo.</w:t>
+      </w:r>
+    </w:p>
+    <w:p>
+      <w:pPr>
+        <w:jc w:val="both"/>
+        <w:rPr>
+          <w:sz w:val="24"/>
+          <w:szCs w:val="24"/>
+        </w:rPr>
+      </w:pPr>
+    </w:p>
+    <w:p>
+      <w:pPr>
+        <w:jc w:val="both"/>
+        <w:rPr>
+          <w:sz w:val="24"/>
+          <w:szCs w:val="24"/>
+        </w:rPr>
+      </w:pPr>
+    </w:p>
+    <w:p>
+      <w:pPr>
+        <w:jc w:val="both"/>
+        <w:rPr>
+          <w:sz w:val="24"/>
+          <w:szCs w:val="24"/>
+        </w:rPr>
+      </w:pPr>
+    </w:p>
+    <w:p>
+      <w:pPr>
+        <w:jc w:val="both"/>
+        <w:rPr>
+          <w:sz w:val="24"/>
+          <w:szCs w:val="24"/>
+        </w:rPr>
+      </w:pPr>
+    </w:p>
+    <w:p>
+      <w:pPr>
+        <w:jc w:val="both"/>
+        <w:rPr>
+          <w:sz w:val="24"/>
+          <w:szCs w:val="24"/>
+        </w:rPr>
+      </w:pPr>
+    </w:p>
+    <w:p>
+      <w:pPr>
+        <w:jc w:val="both"/>
+        <w:rPr>
+          <w:sz w:val="24"/>
+          <w:szCs w:val="24"/>
+        </w:rPr>
+      </w:pPr>
+      <w:r>
+        <w:rPr>
+          <w:sz w:val="24"/>
+          <w:szCs w:val="24"/>
+        </w:rPr>
+        <w:lastRenderedPageBreak/>
+        <w:t>/</w:t>
+      </w:r>
+      <w:r>
+        <w:rPr>
+          <w:sz w:val="24"/>
+          <w:szCs w:val="24"/>
+        </w:rPr>
+        <w:t>/</w:t>
+      </w:r>
+      <w:r>
+        <w:rPr>
+          <w:sz w:val="24"/>
+          <w:szCs w:val="24"/>
+        </w:rPr>
+        <w:t>Una descripción de los distintos criterios de optimización que podrían usarse.</w:t>
+      </w:r>
+    </w:p>
+    <w:p>
+      <w:pPr>
+        <w:jc w:val="center"/>
+        <w:rPr>
+          <w:sz w:val="24"/>
+          <w:szCs w:val="24"/>
+          <w:u w:val="single"/>
+        </w:rPr>
+      </w:pPr>
+      <w:r>
+        <w:rPr>
+          <w:sz w:val="24"/>
+          <w:szCs w:val="24"/>
+          <w:u w:val="single"/>
+        </w:rPr>
+        <w:t>Descripción de los Criterios de Optimización:</w:t>
+      </w:r>
+    </w:p>
+    <w:p>
+      <w:pPr>
+        <w:jc w:val="both"/>
+        <w:rPr>
+          <w:sz w:val="24"/>
+          <w:szCs w:val="24"/>
+          <w:u w:val="single"/>
+        </w:rPr>
+      </w:pPr>
+    </w:p>
+    <w:p>
+      <w:pPr>
+        <w:jc w:val="both"/>
+        <w:rPr>
+          <w:sz w:val="24"/>
+          <w:szCs w:val="24"/>
+          <w:u w:val="single"/>
+        </w:rPr>
+      </w:pPr>
+    </w:p>
+    <w:p>
+      <w:pPr>
+        <w:jc w:val="both"/>
+        <w:rPr>
+          <w:sz w:val="24"/>
+          <w:szCs w:val="24"/>
+          <w:u w:val="single"/>
+        </w:rPr>
+      </w:pPr>
+      <w:r>
+        <w:rPr>
+          <w:sz w:val="24"/>
+          <w:szCs w:val="24"/>
+          <w:u w:val="single"/>
+        </w:rPr>
+        <w:t xml:space="preserve">Tiempo de Respuesta: </w:t>
+      </w:r>
+    </w:p>
+    <w:p>
+      <w:pPr>
+        <w:ind w:firstLine="708"/>
+        <w:jc w:val="both"/>
+        <w:rPr>
+          <w:sz w:val="24"/>
+          <w:szCs w:val="24"/>
+        </w:rPr>
+      </w:pPr>
+      <w:r>
+        <w:rPr>
+          <w:sz w:val="24"/>
+          <w:szCs w:val="24"/>
+        </w:rPr>
+        <w:t>Es crucial garantizar que el sistema responda rápidamente a las solicitudes de acceso para proporcionar una experiencia fluida a los usuarios y minimizar los tiempos de espera en la entrada.</w:t>
+      </w:r>
+    </w:p>
+    <w:p>
+      <w:pPr>
+        <w:jc w:val="both"/>
+        <w:rPr>
+          <w:sz w:val="24"/>
+          <w:szCs w:val="24"/>
+          <w:u w:val="single"/>
+        </w:rPr>
+      </w:pPr>
+      <w:r>
+        <w:rPr>
+          <w:sz w:val="24"/>
+          <w:szCs w:val="24"/>
+          <w:u w:val="single"/>
+        </w:rPr>
+        <w:t xml:space="preserve">Precisión del Reconocimiento Facial: </w:t>
+      </w:r>
+    </w:p>
+    <w:p>
+      <w:pPr>
+        <w:ind w:firstLine="708"/>
+        <w:jc w:val="both"/>
+        <w:rPr>
+          <w:sz w:val="24"/>
+          <w:szCs w:val="24"/>
+        </w:rPr>
+      </w:pPr>
+      <w:r>
+        <w:rPr>
+          <w:sz w:val="24"/>
+          <w:szCs w:val="24"/>
+        </w:rPr>
+        <w:t>La precisión en la identificación de estudiantes y personal autorizado es fundamental para garantizar la seguridad del campus y evitar accesos no autorizados.</w:t>
+      </w:r>
+    </w:p>
+    <w:p>
+      <w:pPr>
+        <w:jc w:val="both"/>
+        <w:rPr>
+          <w:sz w:val="24"/>
+          <w:szCs w:val="24"/>
+          <w:u w:val="single"/>
+        </w:rPr>
+      </w:pPr>
+      <w:r>
+        <w:rPr>
+          <w:sz w:val="24"/>
+          <w:szCs w:val="24"/>
+          <w:u w:val="single"/>
+        </w:rPr>
+        <w:t xml:space="preserve">Eficiencia en el Uso de Recursos: </w:t>
+      </w:r>
+    </w:p>
+    <w:p>
+      <w:pPr>
         <w:pBdr>
           <w:bottom w:val="single" w:sz="6" w:space="1" w:color="auto"/>
         </w:pBdr>
-        <w:jc w:val="both"/>
-        <w:rPr>
-          <w:sz w:val="24"/>
-          <w:szCs w:val="24"/>
-        </w:rPr>
-      </w:pPr>
-    </w:p>
-    <w:p>
-      <w:pPr>
-        <w:jc w:val="center"/>
-        <w:rPr>
-          <w:sz w:val="24"/>
-          <w:szCs w:val="24"/>
-          <w:u w:val="single"/>
-        </w:rPr>
-      </w:pPr>
-      <w:r>
-        <w:rPr>
-          <w:sz w:val="24"/>
-          <w:szCs w:val="24"/>
-          <w:u w:val="single"/>
-        </w:rPr>
-        <w:t>Descripción de los Criterios de Optimización:</w:t>
-      </w:r>
-    </w:p>
-    <w:p>
-      <w:pPr>
-        <w:jc w:val="both"/>
-        <w:rPr>
-          <w:sz w:val="24"/>
-          <w:szCs w:val="24"/>
-          <w:u w:val="single"/>
-        </w:rPr>
-      </w:pPr>
-    </w:p>
-    <w:p>
-      <w:pPr>
-        <w:jc w:val="both"/>
-        <w:rPr>
-          <w:sz w:val="24"/>
-          <w:szCs w:val="24"/>
-          <w:u w:val="single"/>
-        </w:rPr>
-      </w:pPr>
-      <w:r>
-        <w:rPr>
-          <w:sz w:val="24"/>
-          <w:szCs w:val="24"/>
-          <w:u w:val="single"/>
-        </w:rPr>
-        <w:t xml:space="preserve">Tiempo de Respuesta: </w:t>
-      </w:r>
-    </w:p>
-    <w:p>
-      <w:pPr>
         <w:ind w:firstLine="708"/>
         <w:jc w:val="both"/>
         <w:rPr>
@@ -1495,64 +2021,43 @@
           <w:sz w:val="24"/>
           <w:szCs w:val="24"/>
         </w:rPr>
-        <w:t>Es crucial garantizar que el sistema responda rápidamente a las solicitudes de acceso para proporcionar una experiencia fluida a los usuarios y minimizar los tiempos de espera en la entrada.</w:t>
-      </w:r>
-    </w:p>
-    <w:p>
-      <w:pPr>
-        <w:jc w:val="both"/>
-        <w:rPr>
-          <w:sz w:val="24"/>
-          <w:szCs w:val="24"/>
-          <w:u w:val="single"/>
-        </w:rPr>
-      </w:pPr>
-      <w:r>
-        <w:rPr>
-          <w:sz w:val="24"/>
-          <w:szCs w:val="24"/>
-          <w:u w:val="single"/>
-        </w:rPr>
-        <w:t xml:space="preserve">Precisión del Reconocimiento Facial: </w:t>
-      </w:r>
-    </w:p>
-    <w:p>
-      <w:pPr>
+        <w:t>Se busca optimizar el uso de recursos del sistema, como la CPU y la memoria, para garantizar un rendimiento óptimo y reducir los costos operativos asociados</w:t>
+      </w:r>
+      <w:r>
+        <w:rPr>
+          <w:sz w:val="24"/>
+          <w:szCs w:val="24"/>
+        </w:rPr>
+        <w:t>.</w:t>
+      </w:r>
+    </w:p>
+    <w:p>
+      <w:pPr>
+        <w:pBdr>
+          <w:bottom w:val="single" w:sz="6" w:space="1" w:color="auto"/>
+        </w:pBdr>
         <w:ind w:firstLine="708"/>
         <w:jc w:val="both"/>
         <w:rPr>
           <w:sz w:val="24"/>
           <w:szCs w:val="24"/>
-        </w:rPr>
-      </w:pPr>
-      <w:r>
-        <w:rPr>
-          <w:sz w:val="24"/>
-          <w:szCs w:val="24"/>
-        </w:rPr>
-        <w:t>La precisión en la identificación de estudiantes y personal autorizado es fundamental para garantizar la seguridad del campus y evitar accesos no autorizados.</w:t>
-      </w:r>
-    </w:p>
-    <w:p>
-      <w:pPr>
-        <w:jc w:val="both"/>
-        <w:rPr>
-          <w:sz w:val="24"/>
-          <w:szCs w:val="24"/>
-          <w:u w:val="single"/>
-        </w:rPr>
-      </w:pPr>
-      <w:r>
-        <w:rPr>
-          <w:sz w:val="24"/>
-          <w:szCs w:val="24"/>
-          <w:u w:val="single"/>
-        </w:rPr>
-        <w:t xml:space="preserve">Eficiencia en el Uso de Recursos: </w:t>
-      </w:r>
-    </w:p>
-    <w:p>
-      <w:pPr>
+          <w:u w:val="single"/>
+        </w:rPr>
+      </w:pPr>
+      <w:r>
+        <w:rPr>
+          <w:sz w:val="24"/>
+          <w:szCs w:val="24"/>
+          <w:u w:val="single"/>
+        </w:rPr>
+        <w:t>Priorización de eventos y tipos de público:</w:t>
+      </w:r>
+    </w:p>
+    <w:p>
+      <w:pPr>
+        <w:pBdr>
+          <w:bottom w:val="single" w:sz="6" w:space="1" w:color="auto"/>
+        </w:pBdr>
         <w:ind w:firstLine="708"/>
         <w:jc w:val="both"/>
         <w:rPr>
@@ -1565,7 +2070,687 @@
           <w:sz w:val="24"/>
           <w:szCs w:val="24"/>
         </w:rPr>
-        <w:t>Se busca optimizar el uso de recursos del sistema, como la CPU y la memoria, para garantizar un rendimiento óptimo y reducir los costos operativos asociados.</w:t>
+        <w:t>Implica dar prioridad al procesamiento de ciertos eventos o tipos de público sobre otros.</w:t>
+      </w:r>
+    </w:p>
+    <w:p>
+      <w:pPr>
+        <w:pBdr>
+          <w:bottom w:val="single" w:sz="6" w:space="1" w:color="auto"/>
+        </w:pBdr>
+        <w:ind w:firstLine="708"/>
+        <w:jc w:val="both"/>
+        <w:rPr>
+          <w:sz w:val="24"/>
+          <w:szCs w:val="24"/>
+        </w:rPr>
+      </w:pPr>
+      <w:r>
+        <w:rPr>
+          <w:sz w:val="24"/>
+          <w:szCs w:val="24"/>
+        </w:rPr>
+        <w:t>Los criterios de optimización podrían incluir la asignación de recursos adicionales para el reconocimiento de personas VIP o con necesidades especiales, así como la reducción del tiempo de espera para estos grupos</w:t>
+      </w:r>
+    </w:p>
+    <w:p>
+      <w:pPr>
+        <w:pBdr>
+          <w:bottom w:val="single" w:sz="6" w:space="1" w:color="auto"/>
+        </w:pBdr>
+        <w:ind w:firstLine="708"/>
+        <w:jc w:val="both"/>
+        <w:rPr>
+          <w:sz w:val="24"/>
+          <w:szCs w:val="24"/>
+          <w:u w:val="single"/>
+        </w:rPr>
+      </w:pPr>
+      <w:r>
+        <w:rPr>
+          <w:sz w:val="24"/>
+          <w:szCs w:val="24"/>
+          <w:u w:val="single"/>
+        </w:rPr>
+        <w:t>Optimización del uso de recursos:</w:t>
+      </w:r>
+    </w:p>
+    <w:p>
+      <w:pPr>
+        <w:pBdr>
+          <w:bottom w:val="single" w:sz="6" w:space="1" w:color="auto"/>
+        </w:pBdr>
+        <w:ind w:firstLine="708"/>
+        <w:jc w:val="both"/>
+        <w:rPr>
+          <w:sz w:val="24"/>
+          <w:szCs w:val="24"/>
+        </w:rPr>
+      </w:pPr>
+      <w:r>
+        <w:rPr>
+          <w:sz w:val="24"/>
+          <w:szCs w:val="24"/>
+        </w:rPr>
+        <w:t>Distribución equitativa de recursos entre áreas de alto tráfico y bajo tráfico, así como la minimización del consumo de energía.</w:t>
+      </w:r>
+    </w:p>
+    <w:p>
+      <w:pPr>
+        <w:pBdr>
+          <w:bottom w:val="single" w:sz="6" w:space="1" w:color="auto"/>
+        </w:pBdr>
+        <w:ind w:firstLine="708"/>
+        <w:jc w:val="both"/>
+        <w:rPr>
+          <w:sz w:val="24"/>
+          <w:szCs w:val="24"/>
+          <w:u w:val="single"/>
+        </w:rPr>
+      </w:pPr>
+      <w:r>
+        <w:rPr>
+          <w:sz w:val="24"/>
+          <w:szCs w:val="24"/>
+          <w:u w:val="single"/>
+        </w:rPr>
+        <w:t>Seguridad y privacidad de datos:</w:t>
+      </w:r>
+    </w:p>
+    <w:p>
+      <w:pPr>
+        <w:pBdr>
+          <w:bottom w:val="single" w:sz="6" w:space="1" w:color="auto"/>
+        </w:pBdr>
+        <w:ind w:firstLine="708"/>
+        <w:jc w:val="both"/>
+        <w:rPr>
+          <w:sz w:val="24"/>
+          <w:szCs w:val="24"/>
+        </w:rPr>
+      </w:pPr>
+      <w:r>
+        <w:rPr>
+          <w:sz w:val="24"/>
+          <w:szCs w:val="24"/>
+        </w:rPr>
+        <w:t>Implementación de medidas de seguridad robustas, como el cifrado de datos y el control de acceso a los sistemas.</w:t>
+      </w:r>
+    </w:p>
+    <w:p>
+      <w:pPr>
+        <w:pBdr>
+          <w:bottom w:val="single" w:sz="6" w:space="1" w:color="auto"/>
+        </w:pBdr>
+        <w:ind w:firstLine="708"/>
+        <w:jc w:val="both"/>
+        <w:rPr>
+          <w:sz w:val="24"/>
+          <w:szCs w:val="24"/>
+        </w:rPr>
+      </w:pPr>
+    </w:p>
+    <w:p>
+      <w:pPr>
+        <w:jc w:val="both"/>
+        <w:rPr>
+          <w:sz w:val="24"/>
+          <w:szCs w:val="24"/>
+        </w:rPr>
+      </w:pPr>
+    </w:p>
+    <w:p>
+      <w:pPr>
+        <w:jc w:val="both"/>
+        <w:rPr>
+          <w:sz w:val="24"/>
+          <w:szCs w:val="24"/>
+        </w:rPr>
+      </w:pPr>
+    </w:p>
+    <w:p>
+      <w:pPr>
+        <w:jc w:val="both"/>
+        <w:rPr>
+          <w:sz w:val="24"/>
+          <w:szCs w:val="24"/>
+        </w:rPr>
+      </w:pPr>
+    </w:p>
+    <w:p>
+      <w:pPr>
+        <w:jc w:val="both"/>
+        <w:rPr>
+          <w:sz w:val="24"/>
+          <w:szCs w:val="24"/>
+        </w:rPr>
+      </w:pPr>
+    </w:p>
+    <w:p>
+      <w:pPr>
+        <w:jc w:val="both"/>
+        <w:rPr>
+          <w:sz w:val="24"/>
+          <w:szCs w:val="24"/>
+        </w:rPr>
+      </w:pPr>
+    </w:p>
+    <w:p>
+      <w:pPr>
+        <w:jc w:val="both"/>
+        <w:rPr>
+          <w:sz w:val="24"/>
+          <w:szCs w:val="24"/>
+        </w:rPr>
+      </w:pPr>
+      <w:r>
+        <w:rPr>
+          <w:sz w:val="24"/>
+          <w:szCs w:val="24"/>
+        </w:rPr>
+        <w:lastRenderedPageBreak/>
+        <w:t>//</w:t>
+      </w:r>
+      <w:r>
+        <w:rPr>
+          <w:sz w:val="24"/>
+          <w:szCs w:val="24"/>
+        </w:rPr>
+        <w:t>Un ordenamiento justificado de los criterios y una selección de los primeros que el</w:t>
+      </w:r>
+    </w:p>
+    <w:p>
+      <w:pPr>
+        <w:jc w:val="both"/>
+        <w:rPr>
+          <w:sz w:val="24"/>
+          <w:szCs w:val="24"/>
+        </w:rPr>
+      </w:pPr>
+      <w:r>
+        <w:rPr>
+          <w:sz w:val="24"/>
+          <w:szCs w:val="24"/>
+        </w:rPr>
+        <w:t>equipo decida optimizar.</w:t>
+      </w:r>
+    </w:p>
+    <w:p>
+      <w:pPr>
+        <w:jc w:val="both"/>
+        <w:rPr>
+          <w:sz w:val="24"/>
+          <w:szCs w:val="24"/>
+        </w:rPr>
+      </w:pPr>
+    </w:p>
+    <w:p>
+      <w:pPr>
+        <w:ind w:firstLine="708"/>
+        <w:jc w:val="both"/>
+        <w:rPr>
+          <w:sz w:val="24"/>
+          <w:szCs w:val="24"/>
+        </w:rPr>
+      </w:pPr>
+      <w:r>
+        <w:rPr>
+          <w:sz w:val="24"/>
+          <w:szCs w:val="24"/>
+        </w:rPr>
+        <w:t>Las prioridades de optimización se determinarán en función de su relevancia directa con los objetivos del proyecto. Por lo tanto, daremos prioridad a aquellos aspectos cuya importancia es fundamental para el funcionamiento eficaz del sistema. Dependiendo de su relevancia, estos aspectos ocuparán los primeros lugares en nuestra lista de optimización.</w:t>
+      </w:r>
+    </w:p>
+    <w:p>
+      <w:pPr>
+        <w:jc w:val="both"/>
+        <w:rPr>
+          <w:sz w:val="24"/>
+          <w:szCs w:val="24"/>
+          <w:u w:val="single"/>
+        </w:rPr>
+      </w:pPr>
+      <w:r>
+        <w:rPr>
+          <w:sz w:val="24"/>
+          <w:szCs w:val="24"/>
+          <w:u w:val="single"/>
+        </w:rPr>
+        <w:t>Seguridad y privacidad de datos:</w:t>
+      </w:r>
+    </w:p>
+    <w:p>
+      <w:pPr>
+        <w:ind w:firstLine="708"/>
+        <w:jc w:val="both"/>
+        <w:rPr>
+          <w:sz w:val="24"/>
+          <w:szCs w:val="24"/>
+        </w:rPr>
+      </w:pPr>
+      <w:r>
+        <w:rPr>
+          <w:sz w:val="24"/>
+          <w:szCs w:val="24"/>
+        </w:rPr>
+        <w:t xml:space="preserve">Este criterio es fundamental para proteger la integridad y la confidencialidad de la información personal recopilada por el </w:t>
+      </w:r>
+      <w:r>
+        <w:rPr>
+          <w:sz w:val="24"/>
+          <w:szCs w:val="24"/>
+        </w:rPr>
+        <w:t>sistema</w:t>
+      </w:r>
+      <w:r>
+        <w:rPr>
+          <w:sz w:val="24"/>
+          <w:szCs w:val="24"/>
+        </w:rPr>
+        <w:t>. La implementación de medidas robustas de seguridad y privacidad es crucial para evitar posibles violaciones</w:t>
+      </w:r>
+      <w:r>
+        <w:rPr>
+          <w:sz w:val="24"/>
+          <w:szCs w:val="24"/>
+        </w:rPr>
+        <w:t xml:space="preserve">. </w:t>
+      </w:r>
+      <w:r>
+        <w:rPr>
+          <w:sz w:val="24"/>
+          <w:szCs w:val="24"/>
+        </w:rPr>
+        <w:t>Esto incluiría la encriptación de datos, el control de acceso adecuado y la adopción de prácticas de seguridad cibernética.</w:t>
+      </w:r>
+    </w:p>
+    <w:p>
+      <w:pPr>
+        <w:jc w:val="both"/>
+        <w:rPr>
+          <w:sz w:val="24"/>
+          <w:szCs w:val="24"/>
+          <w:u w:val="single"/>
+        </w:rPr>
+      </w:pPr>
+      <w:r>
+        <w:rPr>
+          <w:sz w:val="24"/>
+          <w:szCs w:val="24"/>
+          <w:u w:val="single"/>
+        </w:rPr>
+        <w:t>Algoritmo de reconocimiento facial:</w:t>
+      </w:r>
+    </w:p>
+    <w:p>
+      <w:pPr>
+        <w:ind w:firstLine="708"/>
+        <w:jc w:val="both"/>
+        <w:rPr>
+          <w:sz w:val="24"/>
+          <w:szCs w:val="24"/>
+        </w:rPr>
+      </w:pPr>
+      <w:r>
+        <w:rPr>
+          <w:sz w:val="24"/>
+          <w:szCs w:val="24"/>
+        </w:rPr>
+        <w:t>Antes de abordar la eficiencia operativa del sistema, es esencial garantizar que el algoritmo de reconocimiento facial sea preciso y confiable. Esto implica realizar pruebas exhaustivas del algoritmo en diversas condiciones y ajustarlo según sea necesario para minimizar los errores de identificación y mejorar la precisión general del sistema.</w:t>
+      </w:r>
+    </w:p>
+    <w:p>
+      <w:pPr>
+        <w:jc w:val="both"/>
+        <w:rPr>
+          <w:sz w:val="24"/>
+          <w:szCs w:val="24"/>
+          <w:u w:val="single"/>
+        </w:rPr>
+      </w:pPr>
+      <w:r>
+        <w:rPr>
+          <w:sz w:val="24"/>
+          <w:szCs w:val="24"/>
+          <w:u w:val="single"/>
+        </w:rPr>
+        <w:t>Optimización del uso de recursos:</w:t>
+      </w:r>
+    </w:p>
+    <w:p>
+      <w:pPr>
+        <w:ind w:firstLine="708"/>
+        <w:jc w:val="both"/>
+        <w:rPr>
+          <w:sz w:val="24"/>
+          <w:szCs w:val="24"/>
+        </w:rPr>
+      </w:pPr>
+      <w:r>
+        <w:rPr>
+          <w:sz w:val="24"/>
+          <w:szCs w:val="24"/>
+        </w:rPr>
+        <w:t xml:space="preserve">Una distribución equitativa de recursos y la minimización del consumo de energía son importantes para garantizar la eficiencia operativa del sistema y reducir los costos a largo plazo. </w:t>
+      </w:r>
+    </w:p>
+    <w:p>
+      <w:pPr>
+        <w:ind w:firstLine="708"/>
+        <w:jc w:val="both"/>
+        <w:rPr>
+          <w:sz w:val="24"/>
+          <w:szCs w:val="24"/>
+        </w:rPr>
+      </w:pPr>
+    </w:p>
+    <w:p>
+      <w:pPr>
+        <w:ind w:firstLine="708"/>
+        <w:jc w:val="both"/>
+        <w:rPr>
+          <w:sz w:val="24"/>
+          <w:szCs w:val="24"/>
+        </w:rPr>
+      </w:pPr>
+    </w:p>
+    <w:p>
+      <w:pPr>
+        <w:jc w:val="both"/>
+        <w:rPr>
+          <w:sz w:val="24"/>
+          <w:szCs w:val="24"/>
+        </w:rPr>
+      </w:pPr>
+    </w:p>
+    <w:p>
+      <w:pPr>
+        <w:jc w:val="both"/>
+        <w:rPr>
+          <w:sz w:val="24"/>
+          <w:szCs w:val="24"/>
+        </w:rPr>
+      </w:pPr>
+      <w:r>
+        <w:rPr>
+          <w:sz w:val="24"/>
+          <w:szCs w:val="24"/>
+        </w:rPr>
+        <w:t>//</w:t>
+      </w:r>
+      <w:r>
+        <w:rPr>
+          <w:sz w:val="24"/>
+          <w:szCs w:val="24"/>
+        </w:rPr>
+        <w:t xml:space="preserve"> Una selección justificada de la alternativa a implementar que optimice los criterios</w:t>
+      </w:r>
+    </w:p>
+    <w:p>
+      <w:pPr>
+        <w:jc w:val="both"/>
+        <w:rPr>
+          <w:sz w:val="24"/>
+          <w:szCs w:val="24"/>
+        </w:rPr>
+      </w:pPr>
+      <w:r>
+        <w:rPr>
+          <w:sz w:val="24"/>
+          <w:szCs w:val="24"/>
+        </w:rPr>
+        <w:t>seleccionados.</w:t>
+      </w:r>
+    </w:p>
+    <w:p>
+      <w:pPr>
+        <w:jc w:val="both"/>
+        <w:rPr>
+          <w:sz w:val="24"/>
+          <w:szCs w:val="24"/>
+        </w:rPr>
+      </w:pPr>
+    </w:p>
+    <w:p>
+      <w:pPr>
+        <w:jc w:val="both"/>
+        <w:rPr>
+          <w:sz w:val="24"/>
+          <w:szCs w:val="24"/>
+        </w:rPr>
+      </w:pPr>
+    </w:p>
+    <w:p>
+      <w:pPr>
+        <w:jc w:val="both"/>
+        <w:rPr>
+          <w:sz w:val="24"/>
+          <w:szCs w:val="24"/>
+        </w:rPr>
+      </w:pPr>
+    </w:p>
+    <w:p>
+      <w:pPr>
+        <w:jc w:val="both"/>
+        <w:rPr>
+          <w:sz w:val="24"/>
+          <w:szCs w:val="24"/>
+        </w:rPr>
+      </w:pPr>
+    </w:p>
+    <w:p>
+      <w:pPr>
+        <w:jc w:val="both"/>
+        <w:rPr>
+          <w:sz w:val="24"/>
+          <w:szCs w:val="24"/>
+        </w:rPr>
+      </w:pPr>
+    </w:p>
+    <w:p>
+      <w:pPr>
+        <w:jc w:val="both"/>
+        <w:rPr>
+          <w:sz w:val="24"/>
+          <w:szCs w:val="24"/>
+        </w:rPr>
+      </w:pPr>
+    </w:p>
+    <w:p>
+      <w:pPr>
+        <w:jc w:val="both"/>
+        <w:rPr>
+          <w:sz w:val="24"/>
+          <w:szCs w:val="24"/>
+        </w:rPr>
+      </w:pPr>
+      <w:r>
+        <w:rPr>
+          <w:sz w:val="24"/>
+          <w:szCs w:val="24"/>
+        </w:rPr>
+        <w:lastRenderedPageBreak/>
+        <w:t>//</w:t>
+      </w:r>
+      <w:r>
+        <w:rPr>
+          <w:sz w:val="24"/>
+          <w:szCs w:val="24"/>
+        </w:rPr>
+        <w:t xml:space="preserve"> </w:t>
+      </w:r>
+      <w:r>
+        <w:rPr>
+          <w:sz w:val="24"/>
+          <w:szCs w:val="24"/>
+        </w:rPr>
+        <w:t>Un bosquejo de la simulación que se efectuará. Arquitectura de la solución,</w:t>
+      </w:r>
+    </w:p>
+    <w:p>
+      <w:pPr>
+        <w:jc w:val="both"/>
+        <w:rPr>
+          <w:sz w:val="24"/>
+          <w:szCs w:val="24"/>
+        </w:rPr>
+      </w:pPr>
+      <w:r>
+        <w:rPr>
+          <w:sz w:val="24"/>
+          <w:szCs w:val="24"/>
+        </w:rPr>
+        <w:t>identificando hilos y principales procesos involucrados.</w:t>
+      </w:r>
+    </w:p>
+    <w:p>
+      <w:pPr>
+        <w:jc w:val="both"/>
+        <w:rPr>
+          <w:sz w:val="24"/>
+          <w:szCs w:val="24"/>
+        </w:rPr>
+      </w:pPr>
+      <w:r>
+        <w:rPr>
+          <w:noProof/>
+        </w:rPr>
+        <w:drawing>
+          <wp:anchor distT="0" distB="0" distL="114300" distR="114300" simplePos="0" relativeHeight="251658240" behindDoc="0" locked="0" layoutInCell="1" allowOverlap="1" wp14:anchorId="11ED8793" wp14:editId="13125198">
+            <wp:simplePos x="0" y="0"/>
+            <wp:positionH relativeFrom="column">
+              <wp:posOffset>653415</wp:posOffset>
+            </wp:positionH>
+            <wp:positionV relativeFrom="paragraph">
+              <wp:posOffset>457835</wp:posOffset>
+            </wp:positionV>
+            <wp:extent cx="3873500" cy="6756400"/>
+            <wp:effectExtent l="0" t="0" r="0" b="6350"/>
+            <wp:wrapTopAndBottom/>
+            <wp:docPr id="1372060563" name="Imagen 2"/>
+            <wp:cNvGraphicFramePr>
+              <a:graphicFrameLocks xmlns:a="http://schemas.openxmlformats.org/drawingml/2006/main" noChangeAspect="1"/>
+            </wp:cNvGraphicFramePr>
+            <a:graphic xmlns:a="http://schemas.openxmlformats.org/drawingml/2006/main">
+              <a:graphicData uri="http://schemas.openxmlformats.org/drawingml/2006/picture">
+                <pic:pic xmlns:pic="http://schemas.openxmlformats.org/drawingml/2006/picture">
+                  <pic:nvPicPr>
+                    <pic:cNvPr id="0" name="Picture 6"/>
+                    <pic:cNvPicPr>
+                      <a:picLocks noChangeAspect="1" noChangeArrowheads="1"/>
+                    </pic:cNvPicPr>
+                  </pic:nvPicPr>
+                  <pic:blipFill>
+                    <a:blip r:embed="rId5">
+                      <a:extLst>
+                        <a:ext uri="{28A0092B-C50C-407E-A947-70E740481C1C}">
+                          <a14:useLocalDpi xmlns:a14="http://schemas.microsoft.com/office/drawing/2010/main" val="0"/>
+                        </a:ext>
+                      </a:extLst>
+                    </a:blip>
+                    <a:srcRect/>
+                    <a:stretch>
+                      <a:fillRect/>
+                    </a:stretch>
+                  </pic:blipFill>
+                  <pic:spPr bwMode="auto">
+                    <a:xfrm>
+                      <a:off x="0" y="0"/>
+                      <a:ext cx="3873500" cy="6756400"/>
+                    </a:xfrm>
+                    <a:prstGeom prst="rect">
+                      <a:avLst/>
+                    </a:prstGeom>
+                    <a:noFill/>
+                    <a:ln>
+                      <a:noFill/>
+                    </a:ln>
+                  </pic:spPr>
+                </pic:pic>
+              </a:graphicData>
+            </a:graphic>
+          </wp:anchor>
+        </w:drawing>
+      </w:r>
+    </w:p>
+    <w:p>
+      <w:pPr>
+        <w:pStyle w:val="NormalWeb"/>
+      </w:pPr>
+    </w:p>
+    <w:p>
+      <w:pPr>
+        <w:jc w:val="both"/>
+        <w:rPr>
+          <w:sz w:val="24"/>
+          <w:szCs w:val="24"/>
+        </w:rPr>
+      </w:pPr>
+    </w:p>
+    <w:p>
+      <w:pPr>
+        <w:jc w:val="both"/>
+        <w:rPr>
+          <w:sz w:val="24"/>
+          <w:szCs w:val="24"/>
+        </w:rPr>
+      </w:pPr>
+    </w:p>
+    <w:p>
+      <w:pPr>
+        <w:jc w:val="both"/>
+        <w:rPr>
+          <w:sz w:val="24"/>
+          <w:szCs w:val="24"/>
+        </w:rPr>
+      </w:pPr>
+    </w:p>
+    <w:p>
+      <w:pPr>
+        <w:jc w:val="both"/>
+        <w:rPr>
+          <w:sz w:val="24"/>
+          <w:szCs w:val="24"/>
+        </w:rPr>
+      </w:pPr>
+    </w:p>
+    <w:p>
+      <w:pPr>
+        <w:jc w:val="both"/>
+        <w:rPr>
+          <w:sz w:val="24"/>
+          <w:szCs w:val="24"/>
+        </w:rPr>
+      </w:pPr>
+      <w:r>
+        <w:rPr>
+          <w:sz w:val="24"/>
+          <w:szCs w:val="24"/>
+        </w:rPr>
+        <w:t>//</w:t>
+      </w:r>
+      <w:r>
+        <w:rPr>
+          <w:sz w:val="24"/>
+          <w:szCs w:val="24"/>
+        </w:rPr>
+        <w:t>La descripción de los distintos escenarios de prueba de la simulación y las mediciones</w:t>
+      </w:r>
+    </w:p>
+    <w:p>
+      <w:pPr>
+        <w:jc w:val="both"/>
+        <w:rPr>
+          <w:sz w:val="24"/>
+          <w:szCs w:val="24"/>
+        </w:rPr>
+      </w:pPr>
+      <w:r>
+        <w:rPr>
+          <w:sz w:val="24"/>
+          <w:szCs w:val="24"/>
+        </w:rPr>
+        <w:t>que se realizarán.</w:t>
       </w:r>
     </w:p>
     <w:p>
@@ -1756,6 +2941,79 @@
           <w:szCs w:val="24"/>
         </w:rPr>
       </w:pPr>
+    </w:p>
+    <w:p>
+      <w:pPr>
+        <w:jc w:val="both"/>
+        <w:rPr>
+          <w:sz w:val="24"/>
+          <w:szCs w:val="24"/>
+        </w:rPr>
+      </w:pPr>
+    </w:p>
+    <w:p>
+      <w:pPr>
+        <w:jc w:val="both"/>
+        <w:rPr>
+          <w:sz w:val="24"/>
+          <w:szCs w:val="24"/>
+        </w:rPr>
+      </w:pPr>
+    </w:p>
+    <w:p>
+      <w:pPr>
+        <w:jc w:val="both"/>
+        <w:rPr>
+          <w:sz w:val="24"/>
+          <w:szCs w:val="24"/>
+        </w:rPr>
+      </w:pPr>
+    </w:p>
+    <w:p>
+      <w:pPr>
+        <w:jc w:val="both"/>
+        <w:rPr>
+          <w:sz w:val="24"/>
+          <w:szCs w:val="24"/>
+        </w:rPr>
+      </w:pPr>
+    </w:p>
+    <w:p>
+      <w:pPr>
+        <w:jc w:val="both"/>
+        <w:rPr>
+          <w:sz w:val="24"/>
+          <w:szCs w:val="24"/>
+        </w:rPr>
+      </w:pPr>
+      <w:r>
+        <w:rPr>
+          <w:sz w:val="24"/>
+          <w:szCs w:val="24"/>
+        </w:rPr>
+        <w:t>//</w:t>
+      </w:r>
+      <w:r>
+        <w:rPr>
+          <w:sz w:val="24"/>
+          <w:szCs w:val="24"/>
+        </w:rPr>
+        <w:t>Una primera versión del programa ejecutable, que deberá compilar y demostrar que el</w:t>
+      </w:r>
+      <w:r>
+        <w:rPr>
+          <w:sz w:val="24"/>
+          <w:szCs w:val="24"/>
+        </w:rPr>
+        <w:t xml:space="preserve"> </w:t>
+      </w:r>
+      <w:r>
+        <w:rPr>
+          <w:sz w:val="24"/>
+          <w:szCs w:val="24"/>
+        </w:rPr>
+        <w:t>camino tomado es el correcto.</w:t>
+      </w:r>
     </w:p>
     <w:sectPr>
       <w:pgSz w:w="11906" w:h="16838"/>
@@ -2613,7 +3871,6 @@
   <w:style w:type="character" w:default="1" w:styleId="Fuentedeprrafopredeter">
     <w:name w:val="Default Paragraph Font"/>
     <w:uiPriority w:val="1"/>
-    <w:semiHidden/>
     <w:unhideWhenUsed/>
   </w:style>
   <w:style w:type="table" w:default="1" w:styleId="Tablanormal">
@@ -2647,6 +3904,25 @@
       <w:ind w:left="720"/>
       <w:contextualSpacing/>
     </w:pPr>
+  </w:style>
+  <w:style w:type="paragraph" w:styleId="NormalWeb">
+    <w:name w:val="Normal (Web)"/>
+    <w:basedOn w:val="Normal"/>
+    <w:uiPriority w:val="99"/>
+    <w:semiHidden/>
+    <w:unhideWhenUsed/>
+    <w:rsid w:val="006F04DC"/>
+    <w:pPr>
+      <w:spacing w:before="100" w:beforeAutospacing="1" w:after="100" w:afterAutospacing="1" w:line="240" w:lineRule="auto"/>
+    </w:pPr>
+    <w:rPr>
+      <w:rFonts w:ascii="Times New Roman" w:eastAsia="Times New Roman" w:hAnsi="Times New Roman" w:cs="Times New Roman"/>
+      <w:kern w:val="0"/>
+      <w:sz w:val="24"/>
+      <w:szCs w:val="24"/>
+      <w:lang w:eastAsia="es-UY"/>
+      <w14:ligatures w14:val="none"/>
+    </w:rPr>
   </w:style>
 </w:styles>
 </file>

</xml_diff>